<commit_message>
chip is at bottom side
</commit_message>
<xml_diff>
--- a/EzDSP Variant Notlar.docx
+++ b/EzDSP Variant Notlar.docx
@@ -12,7 +12,33 @@
         <w:rPr>
           <w:lang w:val="tr-TR"/>
         </w:rPr>
-        <w:t xml:space="preserve">Sinyaller birden çok yere gidiyor, kullanılmayan sinyaller tespit edilip, diğreleri teke düşürülebilir </w:t>
+        <w:t xml:space="preserve">Sinyaller birden çok yere gidiyor, kullanılmayan sinyaller tespit edilip, </w:t>
+      </w:r>
+      <w:proofErr w:type="spellStart"/>
+      <w:r>
+        <w:rPr>
+          <w:lang w:val="tr-TR"/>
+        </w:rPr>
+        <w:t>diğ</w:t>
+      </w:r>
+      <w:r>
+        <w:rPr>
+          <w:lang w:val="tr-TR"/>
+        </w:rPr>
+        <w:t>e</w:t>
+      </w:r>
+      <w:r>
+        <w:rPr>
+          <w:lang w:val="tr-TR"/>
+        </w:rPr>
+        <w:t>releri</w:t>
+      </w:r>
+      <w:proofErr w:type="spellEnd"/>
+      <w:r>
+        <w:rPr>
+          <w:lang w:val="tr-TR"/>
+        </w:rPr>
+        <w:t xml:space="preserve"> teke düşürülebilir </w:t>
       </w:r>
     </w:p>
     <w:p>
@@ -25,77 +51,21 @@
         <w:rPr>
           <w:lang w:val="tr-TR"/>
         </w:rPr>
-        <w:t>AGND ayrıca çizilmedi, routing sırasında özellikle yüksek frekans sinyaller analog alan dışında tutulmaya çalışılacak</w:t>
-      </w:r>
-    </w:p>
-    <w:p>
-      <w:pPr>
-        <w:rPr>
-          <w:lang w:val="tr-TR"/>
-        </w:rPr>
-      </w:pPr>
-    </w:p>
-    <w:p>
-      <w:pPr>
-        <w:rPr>
-          <w:lang w:val="tr-TR"/>
-        </w:rPr>
-      </w:pPr>
-      <w:r>
-        <w:rPr>
-          <w:lang w:val="tr-TR"/>
-        </w:rPr>
-        <w:t>JR4 JR5 does not used appearantly, for a possible future use power nets added through smd jumpers</w:t>
-      </w:r>
-    </w:p>
-    <w:p>
-      <w:pPr>
-        <w:rPr>
-          <w:rStyle w:val="TitleChar"/>
-        </w:rPr>
-      </w:pPr>
-      <w:r>
-        <w:rPr>
-          <w:lang w:val="tr-TR"/>
-        </w:rPr>
-        <w:t>P7 eski ezDSP versiyonda 10 pin, yeni versiyonda 20 pin olarak çizilmiş, dolayıs</w:t>
-      </w:r>
-      <w:r>
-        <w:rPr>
-          <w:lang w:val="tr-TR"/>
-        </w:rPr>
-        <w:t xml:space="preserve">ıyla </w:t>
-      </w:r>
-      <w:r>
-        <w:rPr>
-          <w:lang w:val="tr-TR"/>
-        </w:rPr>
-        <w:t xml:space="preserve">20 pin olarak çizildi. </w:t>
-      </w:r>
-      <w:r>
-        <w:rPr>
-          <w:rStyle w:val="TitleChar"/>
-        </w:rPr>
-        <w:t>TODO</w:t>
-      </w:r>
-    </w:p>
-    <w:p>
-      <w:pPr>
-        <w:rPr>
-          <w:lang w:val="tr-TR"/>
-        </w:rPr>
-      </w:pPr>
-      <w:r>
-        <w:rPr>
-          <w:lang w:val="tr-TR"/>
-        </w:rPr>
-        <w:t xml:space="preserve"> P2-10 power pin jumper settings</w:t>
-      </w:r>
-      <w:r>
-        <w:rPr>
-          <w:lang w:val="tr-TR"/>
-        </w:rPr>
-        <w:t>, Sincan ve aktif filtre kullanımda power pinler kullnılmamış ve jumperların ikisi de doldurulmamış</w:t>
+        <w:t xml:space="preserve">AGND ayrıca çizilmedi, </w:t>
+      </w:r>
+      <w:proofErr w:type="spellStart"/>
+      <w:r>
+        <w:rPr>
+          <w:lang w:val="tr-TR"/>
+        </w:rPr>
+        <w:t>routing</w:t>
+      </w:r>
+      <w:proofErr w:type="spellEnd"/>
+      <w:r>
+        <w:rPr>
+          <w:lang w:val="tr-TR"/>
+        </w:rPr>
+        <w:t xml:space="preserve"> sırasında özellikle yüksek frekans sinyaller analog alan dışında tutulmaya çalışılacak</w:t>
       </w:r>
       <w:bookmarkStart w:id="0" w:name="_GoBack"/>
       <w:bookmarkEnd w:id="0"/>
@@ -106,18 +76,6 @@
           <w:lang w:val="tr-TR"/>
         </w:rPr>
       </w:pPr>
-      <w:r>
-        <w:rPr>
-          <w:lang w:val="tr-TR"/>
-        </w:rPr>
-        <w:t xml:space="preserve">P7, </w:t>
-      </w:r>
-      <w:r>
-        <w:rPr>
-          <w:lang w:val="tr-TR"/>
-        </w:rPr>
-        <w:t>1 nolu pin yeri belirtilecek</w:t>
-      </w:r>
     </w:p>
     <w:p>
       <w:pPr>
@@ -125,6 +83,348 @@
           <w:lang w:val="tr-TR"/>
         </w:rPr>
       </w:pPr>
+      <w:r>
+        <w:rPr>
+          <w:lang w:val="tr-TR"/>
+        </w:rPr>
+        <w:t xml:space="preserve">JR4 JR5 </w:t>
+      </w:r>
+      <w:proofErr w:type="spellStart"/>
+      <w:r>
+        <w:rPr>
+          <w:lang w:val="tr-TR"/>
+        </w:rPr>
+        <w:t>does</w:t>
+      </w:r>
+      <w:proofErr w:type="spellEnd"/>
+      <w:r>
+        <w:rPr>
+          <w:lang w:val="tr-TR"/>
+        </w:rPr>
+        <w:t xml:space="preserve"> not </w:t>
+      </w:r>
+      <w:proofErr w:type="spellStart"/>
+      <w:r>
+        <w:rPr>
+          <w:lang w:val="tr-TR"/>
+        </w:rPr>
+        <w:t>used</w:t>
+      </w:r>
+      <w:proofErr w:type="spellEnd"/>
+      <w:r>
+        <w:rPr>
+          <w:lang w:val="tr-TR"/>
+        </w:rPr>
+        <w:t xml:space="preserve"> </w:t>
+      </w:r>
+      <w:proofErr w:type="spellStart"/>
+      <w:r>
+        <w:rPr>
+          <w:lang w:val="tr-TR"/>
+        </w:rPr>
+        <w:t>appearantly</w:t>
+      </w:r>
+      <w:proofErr w:type="spellEnd"/>
+      <w:r>
+        <w:rPr>
+          <w:lang w:val="tr-TR"/>
+        </w:rPr>
+        <w:t xml:space="preserve">, </w:t>
+      </w:r>
+      <w:proofErr w:type="spellStart"/>
+      <w:r>
+        <w:rPr>
+          <w:lang w:val="tr-TR"/>
+        </w:rPr>
+        <w:t>for</w:t>
+      </w:r>
+      <w:proofErr w:type="spellEnd"/>
+      <w:r>
+        <w:rPr>
+          <w:lang w:val="tr-TR"/>
+        </w:rPr>
+        <w:t xml:space="preserve"> a </w:t>
+      </w:r>
+      <w:proofErr w:type="spellStart"/>
+      <w:r>
+        <w:rPr>
+          <w:lang w:val="tr-TR"/>
+        </w:rPr>
+        <w:t>possible</w:t>
+      </w:r>
+      <w:proofErr w:type="spellEnd"/>
+      <w:r>
+        <w:rPr>
+          <w:lang w:val="tr-TR"/>
+        </w:rPr>
+        <w:t xml:space="preserve"> </w:t>
+      </w:r>
+      <w:proofErr w:type="spellStart"/>
+      <w:r>
+        <w:rPr>
+          <w:lang w:val="tr-TR"/>
+        </w:rPr>
+        <w:t>future</w:t>
+      </w:r>
+      <w:proofErr w:type="spellEnd"/>
+      <w:r>
+        <w:rPr>
+          <w:lang w:val="tr-TR"/>
+        </w:rPr>
+        <w:t xml:space="preserve"> </w:t>
+      </w:r>
+      <w:proofErr w:type="spellStart"/>
+      <w:r>
+        <w:rPr>
+          <w:lang w:val="tr-TR"/>
+        </w:rPr>
+        <w:t>use</w:t>
+      </w:r>
+      <w:proofErr w:type="spellEnd"/>
+      <w:r>
+        <w:rPr>
+          <w:lang w:val="tr-TR"/>
+        </w:rPr>
+        <w:t xml:space="preserve"> </w:t>
+      </w:r>
+      <w:proofErr w:type="spellStart"/>
+      <w:r>
+        <w:rPr>
+          <w:lang w:val="tr-TR"/>
+        </w:rPr>
+        <w:t>power</w:t>
+      </w:r>
+      <w:proofErr w:type="spellEnd"/>
+      <w:r>
+        <w:rPr>
+          <w:lang w:val="tr-TR"/>
+        </w:rPr>
+        <w:t xml:space="preserve"> </w:t>
+      </w:r>
+      <w:proofErr w:type="spellStart"/>
+      <w:r>
+        <w:rPr>
+          <w:lang w:val="tr-TR"/>
+        </w:rPr>
+        <w:t>nets</w:t>
+      </w:r>
+      <w:proofErr w:type="spellEnd"/>
+      <w:r>
+        <w:rPr>
+          <w:lang w:val="tr-TR"/>
+        </w:rPr>
+        <w:t xml:space="preserve"> </w:t>
+      </w:r>
+      <w:proofErr w:type="spellStart"/>
+      <w:r>
+        <w:rPr>
+          <w:lang w:val="tr-TR"/>
+        </w:rPr>
+        <w:t>added</w:t>
+      </w:r>
+      <w:proofErr w:type="spellEnd"/>
+      <w:r>
+        <w:rPr>
+          <w:lang w:val="tr-TR"/>
+        </w:rPr>
+        <w:t xml:space="preserve"> </w:t>
+      </w:r>
+      <w:proofErr w:type="spellStart"/>
+      <w:r>
+        <w:rPr>
+          <w:lang w:val="tr-TR"/>
+        </w:rPr>
+        <w:t>through</w:t>
+      </w:r>
+      <w:proofErr w:type="spellEnd"/>
+      <w:r>
+        <w:rPr>
+          <w:lang w:val="tr-TR"/>
+        </w:rPr>
+        <w:t xml:space="preserve"> </w:t>
+      </w:r>
+      <w:proofErr w:type="spellStart"/>
+      <w:r>
+        <w:rPr>
+          <w:lang w:val="tr-TR"/>
+        </w:rPr>
+        <w:t>smd</w:t>
+      </w:r>
+      <w:proofErr w:type="spellEnd"/>
+      <w:r>
+        <w:rPr>
+          <w:lang w:val="tr-TR"/>
+        </w:rPr>
+        <w:t xml:space="preserve"> </w:t>
+      </w:r>
+      <w:proofErr w:type="spellStart"/>
+      <w:r>
+        <w:rPr>
+          <w:lang w:val="tr-TR"/>
+        </w:rPr>
+        <w:t>jumpers</w:t>
+      </w:r>
+      <w:proofErr w:type="spellEnd"/>
+    </w:p>
+    <w:p>
+      <w:pPr>
+        <w:rPr>
+          <w:lang w:val="tr-TR"/>
+        </w:rPr>
+      </w:pPr>
+      <w:r>
+        <w:rPr>
+          <w:lang w:val="tr-TR"/>
+        </w:rPr>
+        <w:t xml:space="preserve">P7 eski </w:t>
+      </w:r>
+      <w:proofErr w:type="spellStart"/>
+      <w:r>
+        <w:rPr>
+          <w:lang w:val="tr-TR"/>
+        </w:rPr>
+        <w:t>ezDSP</w:t>
+      </w:r>
+      <w:proofErr w:type="spellEnd"/>
+      <w:r>
+        <w:rPr>
+          <w:lang w:val="tr-TR"/>
+        </w:rPr>
+        <w:t xml:space="preserve"> </w:t>
+      </w:r>
+      <w:proofErr w:type="gramStart"/>
+      <w:r>
+        <w:rPr>
+          <w:lang w:val="tr-TR"/>
+        </w:rPr>
+        <w:t>versiyonda</w:t>
+      </w:r>
+      <w:proofErr w:type="gramEnd"/>
+      <w:r>
+        <w:rPr>
+          <w:lang w:val="tr-TR"/>
+        </w:rPr>
+        <w:t xml:space="preserve"> 10 </w:t>
+      </w:r>
+      <w:proofErr w:type="spellStart"/>
+      <w:r>
+        <w:rPr>
+          <w:lang w:val="tr-TR"/>
+        </w:rPr>
+        <w:t>pin</w:t>
+      </w:r>
+      <w:proofErr w:type="spellEnd"/>
+      <w:r>
+        <w:rPr>
+          <w:lang w:val="tr-TR"/>
+        </w:rPr>
+        <w:t xml:space="preserve">, yeni versiyonda 20 </w:t>
+      </w:r>
+      <w:proofErr w:type="spellStart"/>
+      <w:r>
+        <w:rPr>
+          <w:lang w:val="tr-TR"/>
+        </w:rPr>
+        <w:t>pin</w:t>
+      </w:r>
+      <w:proofErr w:type="spellEnd"/>
+      <w:r>
+        <w:rPr>
+          <w:lang w:val="tr-TR"/>
+        </w:rPr>
+        <w:t xml:space="preserve"> olarak çizilmiş, dolayıs</w:t>
+      </w:r>
+      <w:r>
+        <w:rPr>
+          <w:lang w:val="tr-TR"/>
+        </w:rPr>
+        <w:t xml:space="preserve">ıyla </w:t>
+      </w:r>
+      <w:r>
+        <w:rPr>
+          <w:lang w:val="tr-TR"/>
+        </w:rPr>
+        <w:t xml:space="preserve">20 </w:t>
+      </w:r>
+      <w:proofErr w:type="spellStart"/>
+      <w:r>
+        <w:rPr>
+          <w:lang w:val="tr-TR"/>
+        </w:rPr>
+        <w:t>pin</w:t>
+      </w:r>
+      <w:proofErr w:type="spellEnd"/>
+      <w:r>
+        <w:rPr>
+          <w:lang w:val="tr-TR"/>
+        </w:rPr>
+        <w:t xml:space="preserve"> olarak çizildi. </w:t>
+      </w:r>
+    </w:p>
+    <w:p>
+      <w:pPr>
+        <w:rPr>
+          <w:lang w:val="tr-TR"/>
+        </w:rPr>
+      </w:pPr>
+      <w:r>
+        <w:rPr>
+          <w:lang w:val="tr-TR"/>
+        </w:rPr>
+        <w:t>Sincan DSP MB-M ye uyumluluğu kontrol edildi</w:t>
+      </w:r>
+    </w:p>
+    <w:p>
+      <w:pPr>
+        <w:rPr>
+          <w:rStyle w:val="TitleChar"/>
+        </w:rPr>
+      </w:pPr>
+      <w:r>
+        <w:rPr>
+          <w:rStyle w:val="TitleChar"/>
+        </w:rPr>
+        <w:t>TODO</w:t>
+      </w:r>
+    </w:p>
+    <w:p>
+      <w:pPr>
+        <w:rPr>
+          <w:lang w:val="tr-TR"/>
+        </w:rPr>
+      </w:pPr>
+      <w:r>
+        <w:rPr>
+          <w:lang w:val="tr-TR"/>
+        </w:rPr>
+        <w:t xml:space="preserve"> </w:t>
+      </w:r>
+    </w:p>
+    <w:p>
+      <w:pPr>
+        <w:rPr>
+          <w:lang w:val="tr-TR"/>
+        </w:rPr>
+      </w:pPr>
+      <w:r>
+        <w:rPr>
+          <w:lang w:val="tr-TR"/>
+        </w:rPr>
+        <w:t>.</w:t>
+      </w:r>
+    </w:p>
+    <w:p>
+      <w:pPr>
+        <w:rPr>
+          <w:lang w:val="tr-TR"/>
+        </w:rPr>
+      </w:pPr>
+      <w:r>
+        <w:rPr>
+          <w:lang w:val="tr-TR"/>
+        </w:rPr>
+        <w:t>.</w:t>
+      </w:r>
     </w:p>
     <w:sectPr>
       <w:pgSz w:w="12240" w:h="15840"/>

</xml_diff>